<commit_message>
Added storm track visualization in report
</commit_message>
<xml_diff>
--- a/(DRAFT) Task3Part4_Report.docx
+++ b/(DRAFT) Task3Part4_Report.docx
@@ -9,6 +9,140 @@
       <w:bookmarkStart w:id="0" w:name="_gfumx7z9ywj0" w:colFirst="0" w:colLast="0"/>
       <w:bookmarkEnd w:id="0"/>
       <w:r>
+        <w:t>Storm Track Visualization</w:t>
+      </w:r>
+    </w:p>
+    <w:p>
+      <w:r>
+        <w:t>For the storm track visualization in the relevant file storm_track_visualized.py, the Gulf of Mexico is visualized from latitude 10 degrees to 35 degrees, and longitude -100 degrees to -</w:t>
+      </w:r>
+      <w:r>
+        <w:t>7</w:t>
+      </w:r>
+      <w:r>
+        <w:t xml:space="preserve">0 degrees. </w:t>
+      </w:r>
+      <w:r>
+        <w:t xml:space="preserve">The storm data displayed in the visualization is pulled from the </w:t>
+      </w:r>
+      <w:r>
+        <w:t xml:space="preserve">Python </w:t>
+      </w:r>
+      <w:r>
+        <w:t xml:space="preserve">pickle file detailed_storm_data.pkl. </w:t>
+      </w:r>
+      <w:r>
+        <w:t>The time frame is measured over 25 years, from now</w:t>
+      </w:r>
+      <w:r>
+        <w:t>,</w:t>
+      </w:r>
+      <w:r>
+        <w:t xml:space="preserve"> 2024 to 1999, and only the storms relevant to the time frame are presented in the visualization. The states, their borders, and the coastlines are presented in the visualization as well for clarity. </w:t>
+      </w:r>
+      <w:r>
+        <w:t xml:space="preserve">Because of the large number of storm tracks presented in the final plot, the alpha (or opacity) of the lines was set to 0.5 rather than 1, in order to make sure that the coastlines and states can still be seen when all storms are visualized. There are sliders for setting the range of years, the minimum year being 1999 and the maximum year being 2024, and only a valid range of years can be displayed (ex. The user cannot set the maximum year lower than the minimum year), and at least 1 year of storm tracks are always displayed. The user can toggle the storm names beside each displayed storm track, although at a large range of years, it becomes difficult to read the relevant storm name. </w:t>
+      </w:r>
+      <w:r>
+        <w:t xml:space="preserve">The user can also toggle the city names, </w:t>
+      </w:r>
+      <w:r>
+        <w:t xml:space="preserve">which displays the 23 cities that are within the given latitude and longitude range. </w:t>
+      </w:r>
+    </w:p>
+    <w:p>
+      <w:r>
+        <w:rPr>
+          <w:noProof/>
+        </w:rPr>
+        <w:drawing>
+          <wp:inline distT="0" distB="0" distL="0" distR="0" wp14:anchorId="05BB1444" wp14:editId="33662B8B">
+            <wp:extent cx="2798064" cy="2826910"/>
+            <wp:effectExtent l="0" t="0" r="2540" b="0"/>
+            <wp:docPr id="569457695" name="Picture 1"/>
+            <wp:cNvGraphicFramePr>
+              <a:graphicFrameLocks xmlns:a="http://schemas.openxmlformats.org/drawingml/2006/main" noChangeAspect="1"/>
+            </wp:cNvGraphicFramePr>
+            <a:graphic xmlns:a="http://schemas.openxmlformats.org/drawingml/2006/main">
+              <a:graphicData uri="http://schemas.openxmlformats.org/drawingml/2006/picture">
+                <pic:pic xmlns:pic="http://schemas.openxmlformats.org/drawingml/2006/picture">
+                  <pic:nvPicPr>
+                    <pic:cNvPr id="1959341137" name=""/>
+                    <pic:cNvPicPr/>
+                  </pic:nvPicPr>
+                  <pic:blipFill>
+                    <a:blip r:embed="rId5"/>
+                    <a:stretch>
+                      <a:fillRect/>
+                    </a:stretch>
+                  </pic:blipFill>
+                  <pic:spPr>
+                    <a:xfrm>
+                      <a:off x="0" y="0"/>
+                      <a:ext cx="2798064" cy="2826910"/>
+                    </a:xfrm>
+                    <a:prstGeom prst="rect">
+                      <a:avLst/>
+                    </a:prstGeom>
+                  </pic:spPr>
+                </pic:pic>
+              </a:graphicData>
+            </a:graphic>
+          </wp:inline>
+        </w:drawing>
+      </w:r>
+      <w:r>
+        <w:rPr>
+          <w:noProof/>
+        </w:rPr>
+        <w:drawing>
+          <wp:inline distT="0" distB="0" distL="0" distR="0" wp14:anchorId="37483545" wp14:editId="0D52C0E9">
+            <wp:extent cx="3071492" cy="2813050"/>
+            <wp:effectExtent l="0" t="0" r="0" b="6350"/>
+            <wp:docPr id="1353764928" name="Picture 1"/>
+            <wp:cNvGraphicFramePr>
+              <a:graphicFrameLocks xmlns:a="http://schemas.openxmlformats.org/drawingml/2006/main" noChangeAspect="1"/>
+            </wp:cNvGraphicFramePr>
+            <a:graphic xmlns:a="http://schemas.openxmlformats.org/drawingml/2006/main">
+              <a:graphicData uri="http://schemas.openxmlformats.org/drawingml/2006/picture">
+                <pic:pic xmlns:pic="http://schemas.openxmlformats.org/drawingml/2006/picture">
+                  <pic:nvPicPr>
+                    <pic:cNvPr id="1353764928" name=""/>
+                    <pic:cNvPicPr/>
+                  </pic:nvPicPr>
+                  <pic:blipFill>
+                    <a:blip r:embed="rId6"/>
+                    <a:stretch>
+                      <a:fillRect/>
+                    </a:stretch>
+                  </pic:blipFill>
+                  <pic:spPr>
+                    <a:xfrm>
+                      <a:off x="0" y="0"/>
+                      <a:ext cx="3087208" cy="2827444"/>
+                    </a:xfrm>
+                    <a:prstGeom prst="rect">
+                      <a:avLst/>
+                    </a:prstGeom>
+                  </pic:spPr>
+                </pic:pic>
+              </a:graphicData>
+            </a:graphic>
+          </wp:inline>
+        </w:drawing>
+      </w:r>
+    </w:p>
+    <w:p>
+      <w:r>
+        <w:t xml:space="preserve">The left figure is the visualization of all storm tracks over the full 25 years, without the storm names or cities included in the plot. The right figure is the visualization of the storm tracks in 2024, with the storm names and the city names included in the plot.  </w:t>
+      </w:r>
+    </w:p>
+    <w:p>
+      <w:pPr>
+        <w:pStyle w:val="Heading1"/>
+      </w:pPr>
+      <w:r>
+        <w:lastRenderedPageBreak/>
         <w:t>Risk-Profile Analysis</w:t>
       </w:r>
     </w:p>
@@ -159,6 +293,7 @@
       <w:bookmarkStart w:id="7" w:name="_1v4hjnx27aqc" w:colFirst="0" w:colLast="0"/>
       <w:bookmarkEnd w:id="7"/>
       <w:r>
+        <w:lastRenderedPageBreak/>
         <w:t>El Niño/La Niña Patterns (ENSO)</w:t>
       </w:r>
     </w:p>
@@ -364,28 +499,28 @@
         <w:t>NAME(S)</w:t>
       </w:r>
       <w:r>
-        <w:t xml:space="preserve">], there is evidence that supports the fact that AMO is negatively correlated with tropical storms and hurricanes in the Atlantic. They support this, stating “[our] model simulation </w:t>
+        <w:t xml:space="preserve">], there is evidence that supports the fact that AMO is negatively correlated with tropical storms and hurricanes in the Atlantic. They support this, stating “[our] model simulation shows a similar band of significant negative AMO correlations, supporting a link with the AMO [and hurricane activity in the Atlantic].” </w:t>
+      </w:r>
+      <w:commentRangeStart w:id="12"/>
+      <w:r>
+        <w:t>(</w:t>
+      </w:r>
+      <w:commentRangeEnd w:id="12"/>
+      <w:r>
+        <w:commentReference w:id="12"/>
+      </w:r>
+      <w:r>
+        <w:rPr>
+          <w:color w:val="FF0000"/>
+        </w:rPr>
+        <w:t>NAME(S)</w:t>
+      </w:r>
+      <w:r>
+        <w:t xml:space="preserve">). This supports the idea that this indicator </w:t>
       </w:r>
       <w:r>
         <w:lastRenderedPageBreak/>
-        <w:t xml:space="preserve">shows a similar band of significant negative AMO correlations, supporting a link with the AMO [and hurricane activity in the Atlantic].” </w:t>
-      </w:r>
-      <w:commentRangeStart w:id="12"/>
-      <w:r>
-        <w:t>(</w:t>
-      </w:r>
-      <w:commentRangeEnd w:id="12"/>
-      <w:r>
-        <w:commentReference w:id="12"/>
-      </w:r>
-      <w:r>
-        <w:rPr>
-          <w:color w:val="FF0000"/>
-        </w:rPr>
-        <w:t>NAME(S)</w:t>
-      </w:r>
-      <w:r>
-        <w:t>). This supports the idea that this indicator will help predict risk for hurricanes.</w:t>
+        <w:t>will help predict risk for hurricanes.</w:t>
       </w:r>
       <w:r>
         <w:rPr>

</xml_diff>